<commit_message>
update CNN doc to version 1.2
</commit_message>
<xml_diff>
--- a/Solving CNN using TensorFlow (v1_2).docx
+++ b/Solving CNN using TensorFlow (v1_2).docx
@@ -157,9 +157,16 @@
       </w:r>
       <w:r>
         <w:rPr>
+          <w:rFonts w:hint="eastAsia"/>
           <w:color w:val="3333FF"/>
         </w:rPr>
-        <w:t xml:space="preserve">And the model is </w:t>
+        <w:t>T</w:t>
+      </w:r>
+      <w:r>
+        <w:rPr>
+          <w:color w:val="3333FF"/>
+        </w:rPr>
+        <w:t xml:space="preserve">he model is </w:t>
       </w:r>
       <w:r>
         <w:rPr>
@@ -752,6 +759,178 @@
         <w:t xml:space="preserve"> pixels, centrally for evaluation or randomly for training.</w:t>
       </w:r>
     </w:p>
+    <w:tbl>
+      <w:tblPr>
+        <w:tblStyle w:val="a5"/>
+        <w:tblW w:w="0" w:type="auto"/>
+        <w:tblInd w:w="483" w:type="dxa"/>
+        <w:tblBorders>
+          <w:top w:val="none" w:sz="0" w:space="0" w:color="auto"/>
+          <w:left w:val="none" w:sz="0" w:space="0" w:color="auto"/>
+          <w:bottom w:val="none" w:sz="0" w:space="0" w:color="auto"/>
+          <w:right w:val="none" w:sz="0" w:space="0" w:color="auto"/>
+          <w:insideH w:val="none" w:sz="0" w:space="0" w:color="auto"/>
+          <w:insideV w:val="none" w:sz="0" w:space="0" w:color="auto"/>
+        </w:tblBorders>
+        <w:tblLook w:val="04A0" w:firstRow="1" w:lastRow="0" w:firstColumn="1" w:lastColumn="0" w:noHBand="0" w:noVBand="1"/>
+      </w:tblPr>
+      <w:tblGrid>
+        <w:gridCol w:w="5090"/>
+        <w:gridCol w:w="4893"/>
+      </w:tblGrid>
+      <w:tr>
+        <w:tc>
+          <w:tcPr>
+            <w:tcW w:w="5228" w:type="dxa"/>
+          </w:tcPr>
+          <w:p>
+            <w:pPr>
+              <w:rPr>
+                <w:rFonts w:hint="eastAsia"/>
+              </w:rPr>
+            </w:pPr>
+            <w:r>
+              <w:pict w14:anchorId="58B570E5">
+                <v:shapetype id="_x0000_t75" coordsize="21600,21600" o:spt="75" o:preferrelative="t" path="m@4@5l@4@11@9@11@9@5xe" filled="f" stroked="f">
+                  <v:stroke joinstyle="miter"/>
+                  <v:formulas>
+                    <v:f eqn="if lineDrawn pixelLineWidth 0"/>
+                    <v:f eqn="sum @0 1 0"/>
+                    <v:f eqn="sum 0 0 @1"/>
+                    <v:f eqn="prod @2 1 2"/>
+                    <v:f eqn="prod @3 21600 pixelWidth"/>
+                    <v:f eqn="prod @3 21600 pixelHeight"/>
+                    <v:f eqn="sum @0 0 1"/>
+                    <v:f eqn="prod @6 1 2"/>
+                    <v:f eqn="prod @7 21600 pixelWidth"/>
+                    <v:f eqn="sum @8 21600 0"/>
+                    <v:f eqn="prod @7 21600 pixelHeight"/>
+                    <v:f eqn="sum @10 21600 0"/>
+                  </v:formulas>
+                  <v:path o:extrusionok="f" gradientshapeok="t" o:connecttype="rect"/>
+                  <o:lock v:ext="edit" aspectratio="t"/>
+                </v:shapetype>
+                <v:shape id="_x0000_i1027" type="#_x0000_t75" style="width:247pt;height:151pt;mso-position-horizontal-relative:text;mso-position-vertical-relative:text" o:allowoverlap="f">
+                  <v:imagedata r:id="rId9" o:title="centrally_for_evaluation"/>
+                </v:shape>
+              </w:pict>
+            </w:r>
+          </w:p>
+        </w:tc>
+        <w:tc>
+          <w:tcPr>
+            <w:tcW w:w="5228" w:type="dxa"/>
+          </w:tcPr>
+          <w:p>
+            <w:pPr>
+              <w:rPr>
+                <w:rFonts w:hint="eastAsia"/>
+              </w:rPr>
+            </w:pPr>
+            <w:r>
+              <w:rPr>
+                <w:noProof/>
+              </w:rPr>
+              <w:drawing>
+                <wp:inline distT="0" distB="0" distL="0" distR="0" wp14:anchorId="1E9A3953" wp14:editId="5570234D">
+                  <wp:extent cx="3009900" cy="1892300"/>
+                  <wp:effectExtent l="0" t="0" r="0" b="0"/>
+                  <wp:docPr id="1" name="圖片 1" descr="C:\Users\USER\AppData\Local\Microsoft\Windows\INetCache\Content.Word\randomly_for_training.png"/>
+                  <wp:cNvGraphicFramePr>
+                    <a:graphicFrameLocks xmlns:a="http://schemas.openxmlformats.org/drawingml/2006/main" noChangeAspect="1"/>
+                  </wp:cNvGraphicFramePr>
+                  <a:graphic xmlns:a="http://schemas.openxmlformats.org/drawingml/2006/main">
+                    <a:graphicData uri="http://schemas.openxmlformats.org/drawingml/2006/picture">
+                      <pic:pic xmlns:pic="http://schemas.openxmlformats.org/drawingml/2006/picture">
+                        <pic:nvPicPr>
+                          <pic:cNvPr id="0" name="Picture 9" descr="C:\Users\USER\AppData\Local\Microsoft\Windows\INetCache\Content.Word\randomly_for_training.png"/>
+                          <pic:cNvPicPr>
+                            <a:picLocks noChangeAspect="1" noChangeArrowheads="1"/>
+                          </pic:cNvPicPr>
+                        </pic:nvPicPr>
+                        <pic:blipFill>
+                          <a:blip r:embed="rId10">
+                            <a:extLst>
+                              <a:ext uri="{28A0092B-C50C-407E-A947-70E740481C1C}">
+                                <a14:useLocalDpi xmlns:a14="http://schemas.microsoft.com/office/drawing/2010/main" val="0"/>
+                              </a:ext>
+                            </a:extLst>
+                          </a:blip>
+                          <a:srcRect/>
+                          <a:stretch>
+                            <a:fillRect/>
+                          </a:stretch>
+                        </pic:blipFill>
+                        <pic:spPr bwMode="auto">
+                          <a:xfrm>
+                            <a:off x="0" y="0"/>
+                            <a:ext cx="3009900" cy="1892300"/>
+                          </a:xfrm>
+                          <a:prstGeom prst="rect">
+                            <a:avLst/>
+                          </a:prstGeom>
+                          <a:noFill/>
+                          <a:ln>
+                            <a:noFill/>
+                          </a:ln>
+                        </pic:spPr>
+                      </pic:pic>
+                    </a:graphicData>
+                  </a:graphic>
+                </wp:inline>
+              </w:drawing>
+            </w:r>
+          </w:p>
+        </w:tc>
+      </w:tr>
+    </w:tbl>
+    <w:p>
+      <w:pPr>
+        <w:jc w:val="center"/>
+      </w:pPr>
+      <w:r>
+        <w:rPr>
+          <w:rFonts w:hint="eastAsia"/>
+        </w:rPr>
+        <w:t>F</w:t>
+      </w:r>
+      <w:r>
+        <w:t xml:space="preserve">ig 2. (left) </w:t>
+      </w:r>
+      <w:r>
+        <w:t xml:space="preserve">Schematic of </w:t>
+      </w:r>
+      <w:r>
+        <w:t xml:space="preserve">image cropped centrally to 24x24 pixels. </w:t>
+      </w:r>
+    </w:p>
+    <w:p>
+      <w:pPr>
+        <w:jc w:val="center"/>
+        <w:rPr>
+          <w:rFonts w:hint="eastAsia"/>
+        </w:rPr>
+      </w:pPr>
+      <w:r>
+        <w:t xml:space="preserve">       </w:t>
+      </w:r>
+      <w:r>
+        <w:t xml:space="preserve">(right) </w:t>
+      </w:r>
+      <w:r>
+        <w:t xml:space="preserve">Schematic of </w:t>
+      </w:r>
+      <w:bookmarkStart w:id="0" w:name="_GoBack"/>
+      <w:bookmarkEnd w:id="0"/>
+      <w:r>
+        <w:t>image cropped randomly to 24x24 pixels.</w:t>
+      </w:r>
+    </w:p>
+    <w:p>
+      <w:pPr>
+        <w:pStyle w:val="a3"/>
+      </w:pPr>
+    </w:p>
     <w:p>
       <w:pPr>
         <w:pStyle w:val="a3"/>
@@ -805,6 +984,7 @@
         <w:ind w:leftChars="0"/>
       </w:pPr>
       <w:r>
+        <w:lastRenderedPageBreak/>
         <w:t>Randomly distort the image brightness.</w:t>
       </w:r>
     </w:p>
@@ -821,14 +1001,10 @@
         <w:t>Randomly distort the image contrast.</w:t>
       </w:r>
     </w:p>
-    <w:p/>
     <w:p>
       <w:pPr>
         <w:widowControl/>
       </w:pPr>
-      <w:r>
-        <w:br w:type="page"/>
-      </w:r>
     </w:p>
     <w:p>
       <w:pPr>
@@ -843,7 +1019,6 @@
         <w:rPr>
           <w:rFonts w:hint="eastAsia"/>
         </w:rPr>
-        <w:lastRenderedPageBreak/>
         <w:t>Model Prediction</w:t>
       </w:r>
     </w:p>
@@ -881,7 +1056,7 @@
                     </pic:cNvPicPr>
                   </pic:nvPicPr>
                   <pic:blipFill>
-                    <a:blip r:embed="rId9">
+                    <a:blip r:embed="rId11">
                       <a:extLst>
                         <a:ext uri="{28A0092B-C50C-407E-A947-70E740481C1C}">
                           <a14:useLocalDpi xmlns:a14="http://schemas.microsoft.com/office/drawing/2010/main" val="0"/>
@@ -1528,27 +1703,8 @@
       <w:r>
         <w:lastRenderedPageBreak/>
         <w:pict w14:anchorId="482AE5C1">
-          <v:shapetype id="_x0000_t75" coordsize="21600,21600" o:spt="75" o:preferrelative="t" path="m@4@5l@4@11@9@11@9@5xe" filled="f" stroked="f">
-            <v:stroke joinstyle="miter"/>
-            <v:formulas>
-              <v:f eqn="if lineDrawn pixelLineWidth 0"/>
-              <v:f eqn="sum @0 1 0"/>
-              <v:f eqn="sum 0 0 @1"/>
-              <v:f eqn="prod @2 1 2"/>
-              <v:f eqn="prod @3 21600 pixelWidth"/>
-              <v:f eqn="prod @3 21600 pixelHeight"/>
-              <v:f eqn="sum @0 0 1"/>
-              <v:f eqn="prod @6 1 2"/>
-              <v:f eqn="prod @7 21600 pixelWidth"/>
-              <v:f eqn="sum @8 21600 0"/>
-              <v:f eqn="prod @7 21600 pixelHeight"/>
-              <v:f eqn="sum @10 21600 0"/>
-            </v:formulas>
-            <v:path o:extrusionok="f" gradientshapeok="t" o:connecttype="rect"/>
-            <o:lock v:ext="edit" aspectratio="t"/>
-          </v:shapetype>
           <v:shape id="_x0000_i1025" type="#_x0000_t75" style="width:240pt;height:162.5pt">
-            <v:imagedata r:id="rId10" o:title="cifar_loss"/>
+            <v:imagedata r:id="rId12" o:title="cifar_loss"/>
           </v:shape>
         </w:pict>
       </w:r>
@@ -1582,7 +1738,7 @@
       <w:r>
         <w:pict w14:anchorId="30BCEDBD">
           <v:shape id="_x0000_i1026" type="#_x0000_t75" style="width:234.5pt;height:158.5pt">
-            <v:imagedata r:id="rId11" o:title="cifar_lr_decay"/>
+            <v:imagedata r:id="rId13" o:title="cifar_lr_decay"/>
           </v:shape>
         </w:pict>
       </w:r>
@@ -1742,7 +1898,7 @@
                               </pic:cNvPicPr>
                             </pic:nvPicPr>
                             <pic:blipFill rotWithShape="1">
-                              <a:blip r:embed="rId12" cstate="print">
+                              <a:blip r:embed="rId14" cstate="print">
                                 <a:extLst>
                                   <a:ext uri="{28A0092B-C50C-407E-A947-70E740481C1C}">
                                     <a14:useLocalDpi xmlns:a14="http://schemas.microsoft.com/office/drawing/2010/main" val="0"/>
@@ -1789,7 +1945,7 @@
                                 </pic:cNvPicPr>
                               </pic:nvPicPr>
                               <pic:blipFill rotWithShape="1">
-                                <a:blip r:embed="rId13" cstate="print">
+                                <a:blip r:embed="rId15" cstate="print">
                                   <a:extLst>
                                     <a:ext uri="{28A0092B-C50C-407E-A947-70E740481C1C}">
                                       <a14:useLocalDpi xmlns:a14="http://schemas.microsoft.com/office/drawing/2010/main" val="0"/>
@@ -2406,12 +2562,12 @@
                 <v:group id="群組 49" o:spid="_x0000_s1027" style="position:absolute;left:226;width:79191;height:49530" coordsize="79194,49531" o:gfxdata="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">
                   <v:group id="群組 48" o:spid="_x0000_s1028" style="position:absolute;width:79194;height:49531" coordsize="79194,49531" o:gfxdata="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">
                     <v:shape id="圖片 4" o:spid="_x0000_s1029" type="#_x0000_t75" style="position:absolute;left:39;top:33713;width:72536;height:15818;visibility:visible;mso-wrap-style:square" o:gfxdata="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">
-                      <v:imagedata r:id="rId14" o:title="" cropleft="1f" cropright="156f"/>
+                      <v:imagedata r:id="rId16" o:title="" cropleft="1f" cropright="156f"/>
                       <v:path arrowok="t"/>
                     </v:shape>
                     <v:group id="群組 47" o:spid="_x0000_s1030" style="position:absolute;width:79194;height:36495" coordsize="79194,36495" o:gfxdata="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">
                       <v:shape id="圖片 3" o:spid="_x0000_s1031" type="#_x0000_t75" style="position:absolute;top:1272;width:72580;height:35223;visibility:visible;mso-wrap-style:square" o:gfxdata="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">
-                        <v:imagedata r:id="rId15" o:title="" cropbottom="372f"/>
+                        <v:imagedata r:id="rId17" o:title="" cropbottom="372f"/>
                         <v:path arrowok="t"/>
                       </v:shape>
                       <v:group id="群組 46" o:spid="_x0000_s1032" style="position:absolute;left:21468;width:57726;height:16061" coordsize="57726,16061" o:gfxdata="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">
@@ -3712,7 +3868,7 @@
                     <pic:cNvPicPr/>
                   </pic:nvPicPr>
                   <pic:blipFill>
-                    <a:blip r:embed="rId16"/>
+                    <a:blip r:embed="rId18"/>
                     <a:stretch>
                       <a:fillRect/>
                     </a:stretch>
@@ -5906,7 +6062,7 @@
         </w:rPr>
         <w:pict w14:anchorId="5C651C4D">
           <v:shape id="_x0000_s1028" type="#_x0000_t75" style="position:absolute;margin-left:63.85pt;margin-top:1.1pt;width:101.25pt;height:356.4pt;z-index:251720704;mso-position-horizontal-relative:text;mso-position-vertical-relative:text">
-            <v:imagedata r:id="rId17" o:title="圖片1"/>
+            <v:imagedata r:id="rId19" o:title="圖片1"/>
             <w10:wrap type="square"/>
           </v:shape>
         </w:pict>
@@ -5956,8 +6112,6 @@
         </w:rPr>
         <w:t>Modify fig7</w:t>
       </w:r>
-      <w:bookmarkStart w:id="0" w:name="_GoBack"/>
-      <w:bookmarkEnd w:id="0"/>
     </w:p>
     <w:p/>
     <w:p>
@@ -6103,13 +6257,7 @@
         <w:rPr>
           <w:color w:val="3333FF"/>
         </w:rPr>
-        <w:t xml:space="preserve">, </w:t>
-      </w:r>
-      <w:r>
-        <w:rPr>
-          <w:color w:val="3333FF"/>
-        </w:rPr>
-        <w:t xml:space="preserve">in the </w:t>
+        <w:t xml:space="preserve">, in the </w:t>
       </w:r>
       <w:r>
         <w:rPr>
@@ -6142,7 +6290,6 @@
         <w:widowControl/>
         <w:jc w:val="center"/>
         <w:rPr>
-          <w:rFonts w:hint="eastAsia"/>
           <w:color w:val="3333FF"/>
         </w:rPr>
       </w:pPr>
@@ -8869,7 +9016,7 @@
 </file>
 
 <file path=customXml/itemProps1.xml><?xml version="1.0" encoding="utf-8"?>
-<ds:datastoreItem xmlns:ds="http://schemas.openxmlformats.org/officeDocument/2006/customXml" ds:itemID="{57383196-B77A-449E-A88B-4D40A8B3A691}">
+<ds:datastoreItem xmlns:ds="http://schemas.openxmlformats.org/officeDocument/2006/customXml" ds:itemID="{3E2FE248-034F-4926-9909-B8338034F12C}">
   <ds:schemaRefs>
     <ds:schemaRef ds:uri="http://schemas.openxmlformats.org/officeDocument/2006/bibliography"/>
   </ds:schemaRefs>

</xml_diff>